<commit_message>
added counties to output files
added counties to output files
</commit_message>
<xml_diff>
--- a/paper/meetingnotes/notes today.docx
+++ b/paper/meetingnotes/notes today.docx
@@ -189,7 +189,29 @@
           <w:szCs w:val="21"/>
           <w:shd w:val="clear" w:color="auto" w:fill="F0F4F9"/>
         </w:rPr>
-        <w:t>\bar v _n</w:t>
+        <w:t>\</w:t>
+      </w:r>
+      <w:proofErr w:type="gramStart"/>
+      <w:r>
+        <w:rPr>
+          <w:rFonts w:ascii="Roboto" w:hAnsi="Roboto"/>
+          <w:color w:val="1F1F1F"/>
+          <w:sz w:val="21"/>
+          <w:szCs w:val="21"/>
+          <w:shd w:val="clear" w:color="auto" w:fill="F0F4F9"/>
+        </w:rPr>
+        <w:t>bar</w:t>
+      </w:r>
+      <w:proofErr w:type="gramEnd"/>
+      <w:r>
+        <w:rPr>
+          <w:rFonts w:ascii="Roboto" w:hAnsi="Roboto"/>
+          <w:color w:val="1F1F1F"/>
+          <w:sz w:val="21"/>
+          <w:szCs w:val="21"/>
+          <w:shd w:val="clear" w:color="auto" w:fill="F0F4F9"/>
+        </w:rPr>
+        <w:t xml:space="preserve"> v _n</w:t>
       </w:r>
     </w:p>
     <w:p>
@@ -327,7 +349,29 @@
           <w:szCs w:val="21"/>
           <w:shd w:val="clear" w:color="auto" w:fill="F0F4F9"/>
         </w:rPr>
-        <w:t>\lambda_{</w:t>
+        <w:t>\</w:t>
+      </w:r>
+      <w:proofErr w:type="gramStart"/>
+      <w:r>
+        <w:rPr>
+          <w:rFonts w:ascii="Roboto" w:hAnsi="Roboto"/>
+          <w:color w:val="1F1F1F"/>
+          <w:sz w:val="21"/>
+          <w:szCs w:val="21"/>
+          <w:shd w:val="clear" w:color="auto" w:fill="F0F4F9"/>
+        </w:rPr>
+        <w:t>lambda</w:t>
+      </w:r>
+      <w:proofErr w:type="gramEnd"/>
+      <w:r>
+        <w:rPr>
+          <w:rFonts w:ascii="Roboto" w:hAnsi="Roboto"/>
+          <w:color w:val="1F1F1F"/>
+          <w:sz w:val="21"/>
+          <w:szCs w:val="21"/>
+          <w:shd w:val="clear" w:color="auto" w:fill="F0F4F9"/>
+        </w:rPr>
+        <w:t>_{</w:t>
       </w:r>
       <w:proofErr w:type="spellStart"/>
       <w:r>
@@ -540,7 +584,29 @@
           <w:szCs w:val="21"/>
           <w:shd w:val="clear" w:color="auto" w:fill="F0F4F9"/>
         </w:rPr>
-        <w:t>- Other updates on analysis  (Jeffrey)</w:t>
+        <w:t xml:space="preserve">- Other updates on </w:t>
+      </w:r>
+      <w:proofErr w:type="gramStart"/>
+      <w:r>
+        <w:rPr>
+          <w:rFonts w:ascii="Roboto" w:hAnsi="Roboto"/>
+          <w:color w:val="1F1F1F"/>
+          <w:sz w:val="21"/>
+          <w:szCs w:val="21"/>
+          <w:shd w:val="clear" w:color="auto" w:fill="F0F4F9"/>
+        </w:rPr>
+        <w:t>analysis  (</w:t>
+      </w:r>
+      <w:proofErr w:type="gramEnd"/>
+      <w:r>
+        <w:rPr>
+          <w:rFonts w:ascii="Roboto" w:hAnsi="Roboto"/>
+          <w:color w:val="1F1F1F"/>
+          <w:sz w:val="21"/>
+          <w:szCs w:val="21"/>
+          <w:shd w:val="clear" w:color="auto" w:fill="F0F4F9"/>
+        </w:rPr>
+        <w:t>Jeffrey)</w:t>
       </w:r>
     </w:p>
     <w:p>
@@ -684,7 +750,33 @@
           <w:szCs w:val="21"/>
           <w:shd w:val="clear" w:color="auto" w:fill="F0F4F9"/>
         </w:rPr>
-        <w:t xml:space="preserve">. Business trips … modify something.. </w:t>
+        <w:t xml:space="preserve">. Business trips … modify </w:t>
+      </w:r>
+      <w:proofErr w:type="gramStart"/>
+      <w:r>
+        <w:rPr>
+          <w:rFonts w:ascii="Roboto" w:hAnsi="Roboto"/>
+          <w:b/>
+          <w:bCs/>
+          <w:color w:val="1F1F1F"/>
+          <w:sz w:val="21"/>
+          <w:szCs w:val="21"/>
+          <w:shd w:val="clear" w:color="auto" w:fill="F0F4F9"/>
+        </w:rPr>
+        <w:t>something..</w:t>
+      </w:r>
+      <w:proofErr w:type="gramEnd"/>
+      <w:r>
+        <w:rPr>
+          <w:rFonts w:ascii="Roboto" w:hAnsi="Roboto"/>
+          <w:b/>
+          <w:bCs/>
+          <w:color w:val="1F1F1F"/>
+          <w:sz w:val="21"/>
+          <w:szCs w:val="21"/>
+          <w:shd w:val="clear" w:color="auto" w:fill="F0F4F9"/>
+        </w:rPr>
+        <w:t xml:space="preserve"> </w:t>
       </w:r>
     </w:p>
     <w:p>
@@ -735,7 +827,29 @@
           <w:szCs w:val="21"/>
           <w:shd w:val="clear" w:color="auto" w:fill="F0F4F9"/>
         </w:rPr>
-        <w:t xml:space="preserve">… maybe pick 3 things we definitely want to show. </w:t>
+        <w:t xml:space="preserve">… maybe pick 3 things we </w:t>
+      </w:r>
+      <w:proofErr w:type="gramStart"/>
+      <w:r>
+        <w:rPr>
+          <w:rFonts w:ascii="Roboto" w:hAnsi="Roboto"/>
+          <w:color w:val="1F1F1F"/>
+          <w:sz w:val="21"/>
+          <w:szCs w:val="21"/>
+          <w:shd w:val="clear" w:color="auto" w:fill="F0F4F9"/>
+        </w:rPr>
+        <w:t>definitely want</w:t>
+      </w:r>
+      <w:proofErr w:type="gramEnd"/>
+      <w:r>
+        <w:rPr>
+          <w:rFonts w:ascii="Roboto" w:hAnsi="Roboto"/>
+          <w:color w:val="1F1F1F"/>
+          <w:sz w:val="21"/>
+          <w:szCs w:val="21"/>
+          <w:shd w:val="clear" w:color="auto" w:fill="F0F4F9"/>
+        </w:rPr>
+        <w:t xml:space="preserve"> to show. </w:t>
       </w:r>
     </w:p>
     <w:p>
@@ -1011,7 +1125,33 @@
           <w:szCs w:val="21"/>
           <w:shd w:val="clear" w:color="auto" w:fill="F0F4F9"/>
         </w:rPr>
-        <w:t>figuring out deficits , making sure the data actually is good.</w:t>
+        <w:t xml:space="preserve">figuring out </w:t>
+      </w:r>
+      <w:proofErr w:type="gramStart"/>
+      <w:r>
+        <w:rPr>
+          <w:rFonts w:ascii="Roboto" w:hAnsi="Roboto"/>
+          <w:b/>
+          <w:bCs/>
+          <w:color w:val="1F1F1F"/>
+          <w:sz w:val="21"/>
+          <w:szCs w:val="21"/>
+          <w:shd w:val="clear" w:color="auto" w:fill="F0F4F9"/>
+        </w:rPr>
+        <w:t>deficits ,</w:t>
+      </w:r>
+      <w:proofErr w:type="gramEnd"/>
+      <w:r>
+        <w:rPr>
+          <w:rFonts w:ascii="Roboto" w:hAnsi="Roboto"/>
+          <w:b/>
+          <w:bCs/>
+          <w:color w:val="1F1F1F"/>
+          <w:sz w:val="21"/>
+          <w:szCs w:val="21"/>
+          <w:shd w:val="clear" w:color="auto" w:fill="F0F4F9"/>
+        </w:rPr>
+        <w:t xml:space="preserve"> making sure the data actually is good.</w:t>
       </w:r>
     </w:p>
     <w:p>
@@ -1124,8 +1264,22 @@
           <w:szCs w:val="21"/>
           <w:shd w:val="clear" w:color="auto" w:fill="F0F4F9"/>
         </w:rPr>
-        <w:t>[ERH has code  ]</w:t>
-      </w:r>
+        <w:t xml:space="preserve">[ERH has </w:t>
+      </w:r>
+      <w:proofErr w:type="gramStart"/>
+      <w:r>
+        <w:rPr>
+          <w:rFonts w:ascii="Roboto" w:hAnsi="Roboto"/>
+          <w:b/>
+          <w:bCs/>
+          <w:color w:val="1F1F1F"/>
+          <w:sz w:val="21"/>
+          <w:szCs w:val="21"/>
+          <w:shd w:val="clear" w:color="auto" w:fill="F0F4F9"/>
+        </w:rPr>
+        <w:t>code  ]</w:t>
+      </w:r>
+      <w:proofErr w:type="gramEnd"/>
     </w:p>
     <w:p>
       <w:pPr>
@@ -1199,6 +1353,7 @@
           <w:color w:val="1F1F1F"/>
           <w:sz w:val="21"/>
           <w:szCs w:val="21"/>
+          <w:highlight w:val="green"/>
           <w:shd w:val="clear" w:color="auto" w:fill="F0F4F9"/>
         </w:rPr>
         <w:t xml:space="preserve">- Give to Henrique hat </w:t>
@@ -1211,6 +1366,7 @@
           <w:color w:val="1F1F1F"/>
           <w:sz w:val="21"/>
           <w:szCs w:val="21"/>
+          <w:highlight w:val="green"/>
           <w:shd w:val="clear" w:color="auto" w:fill="F0F4F9"/>
         </w:rPr>
         <w:t>{</w:t>
@@ -1224,6 +1380,7 @@
           <w:color w:val="1F1F1F"/>
           <w:sz w:val="21"/>
           <w:szCs w:val="21"/>
+          <w:highlight w:val="green"/>
           <w:shd w:val="clear" w:color="auto" w:fill="F0F4F9"/>
         </w:rPr>
         <w:t>B</w:t>
@@ -1236,6 +1393,7 @@
           <w:color w:val="1F1F1F"/>
           <w:sz w:val="21"/>
           <w:szCs w:val="21"/>
+          <w:highlight w:val="green"/>
           <w:shd w:val="clear" w:color="auto" w:fill="F0F4F9"/>
         </w:rPr>
         <w:t>_</w:t>
@@ -1248,6 +1406,7 @@
           <w:color w:val="1F1F1F"/>
           <w:sz w:val="21"/>
           <w:szCs w:val="21"/>
+          <w:highlight w:val="green"/>
           <w:shd w:val="clear" w:color="auto" w:fill="F0F4F9"/>
         </w:rPr>
         <w:t>ni</w:t>
@@ -1261,6 +1420,7 @@
           <w:color w:val="1F1F1F"/>
           <w:sz w:val="21"/>
           <w:szCs w:val="21"/>
+          <w:highlight w:val="green"/>
           <w:shd w:val="clear" w:color="auto" w:fill="F0F4F9"/>
         </w:rPr>
         <w:t xml:space="preserve">} </w:t>
@@ -1273,6 +1433,7 @@
           <w:color w:val="1F1F1F"/>
           <w:sz w:val="21"/>
           <w:szCs w:val="21"/>
+          <w:highlight w:val="green"/>
           <w:shd w:val="clear" w:color="auto" w:fill="F0F4F9"/>
         </w:rPr>
         <w:t>and anything without a hat in the appendix pseudocode.</w:t>
@@ -1298,6 +1459,7 @@
           <w:color w:val="1F1F1F"/>
           <w:sz w:val="21"/>
           <w:szCs w:val="21"/>
+          <w:highlight w:val="green"/>
           <w:shd w:val="clear" w:color="auto" w:fill="F0F4F9"/>
         </w:rPr>
         <w:t>- I can write. [Intro, Counterfactual]</w:t>
@@ -1332,6 +1494,8 @@
       <w:pPr>
         <w:rPr>
           <w:rFonts w:ascii="Roboto" w:hAnsi="Roboto"/>
+          <w:b/>
+          <w:bCs/>
           <w:color w:val="1F1F1F"/>
           <w:sz w:val="21"/>
           <w:szCs w:val="21"/>
@@ -1348,6 +1512,50 @@
         </w:rPr>
         <w:t>- Mismatch on parameters</w:t>
       </w:r>
+      <w:r>
+        <w:rPr>
+          <w:rFonts w:ascii="Roboto" w:hAnsi="Roboto"/>
+          <w:b/>
+          <w:bCs/>
+          <w:color w:val="1F1F1F"/>
+          <w:sz w:val="21"/>
+          <w:szCs w:val="21"/>
+        </w:rPr>
+        <w:t>?</w:t>
+      </w:r>
+    </w:p>
+    <w:p>
+      <w:pPr>
+        <w:rPr>
+          <w:rFonts w:ascii="Roboto" w:hAnsi="Roboto"/>
+          <w:color w:val="1F1F1F"/>
+          <w:sz w:val="21"/>
+          <w:szCs w:val="21"/>
+        </w:rPr>
+      </w:pPr>
+      <w:r>
+        <w:rPr>
+          <w:rFonts w:ascii="Roboto" w:hAnsi="Roboto"/>
+          <w:b/>
+          <w:bCs/>
+          <w:color w:val="1F1F1F"/>
+          <w:sz w:val="21"/>
+          <w:szCs w:val="21"/>
+        </w:rPr>
+        <w:tab/>
+      </w:r>
+      <w:r>
+        <w:rPr>
+          <w:rFonts w:ascii="Roboto" w:hAnsi="Roboto"/>
+          <w:b/>
+          <w:bCs/>
+          <w:color w:val="1F1F1F"/>
+          <w:sz w:val="21"/>
+          <w:szCs w:val="21"/>
+          <w:highlight w:val="green"/>
+        </w:rPr>
+        <w:t>- haven’t look at this, might after deficits are fixed.</w:t>
+      </w:r>
     </w:p>
     <w:p>
       <w:pPr>
@@ -1404,7 +1612,27 @@
           <w:sz w:val="21"/>
           <w:szCs w:val="21"/>
         </w:rPr>
-        <w:t xml:space="preserve"> // Zoom ? </w:t>
+        <w:t xml:space="preserve"> // </w:t>
+      </w:r>
+      <w:proofErr w:type="gramStart"/>
+      <w:r>
+        <w:rPr>
+          <w:rFonts w:ascii="Roboto" w:hAnsi="Roboto"/>
+          <w:color w:val="1F1F1F"/>
+          <w:sz w:val="21"/>
+          <w:szCs w:val="21"/>
+        </w:rPr>
+        <w:t>Zoom ?</w:t>
+      </w:r>
+      <w:proofErr w:type="gramEnd"/>
+      <w:r>
+        <w:rPr>
+          <w:rFonts w:ascii="Roboto" w:hAnsi="Roboto"/>
+          <w:color w:val="1F1F1F"/>
+          <w:sz w:val="21"/>
+          <w:szCs w:val="21"/>
+        </w:rPr>
+        <w:t xml:space="preserve"> </w:t>
       </w:r>
     </w:p>
     <w:p>
@@ -1558,7 +1786,15 @@
         </w:numPr>
       </w:pPr>
       <w:r>
-        <w:t>The hat B_{}</w:t>
+        <w:t>The hat B</w:t>
+      </w:r>
+      <w:proofErr w:type="gramStart"/>
+      <w:r>
+        <w:t>_{</w:t>
+      </w:r>
+      <w:proofErr w:type="gramEnd"/>
+      <w:r>
+        <w:t>}</w:t>
       </w:r>
       <w:proofErr w:type="spellStart"/>
       <w:r>

</xml_diff>